<commit_message>
actualización de apartado resultados y conclusiones en informe y Readme
</commit_message>
<xml_diff>
--- a/INFORME/README_Proyecto_PYTHON (KATAS).docx
+++ b/INFORME/README_Proyecto_PYTHON (KATAS).docx
@@ -2701,7 +2701,127 @@
         <w:t>RESULTADOS Y CONCLUSIONES:</w:t>
       </w:r>
     </w:p>
-    <w:p/>
+    <w:p>
+      <w:r>
+        <w:t xml:space="preserve">Durante el desarrollo del proyecto se </w:t>
+      </w:r>
+      <w:r>
+        <w:t>han resuelto</w:t>
+      </w:r>
+      <w:r>
+        <w:t xml:space="preserve"> con éxito un total de 41 ejercicios de lógica y programación, estructurados en tres bloques progresivos. Estas katas cubren un amplio abanico de conceptos fundamentales en Python, incluyendo:</w:t>
+      </w:r>
+    </w:p>
+    <w:p>
+      <w:pPr>
+        <w:numPr>
+          <w:ilvl w:val="0"/>
+          <w:numId w:val="12"/>
+        </w:numPr>
+      </w:pPr>
+      <w:r>
+        <w:t>Manipulación de cadenas y listas.</w:t>
+      </w:r>
+    </w:p>
+    <w:p>
+      <w:pPr>
+        <w:numPr>
+          <w:ilvl w:val="0"/>
+          <w:numId w:val="12"/>
+        </w:numPr>
+      </w:pPr>
+      <w:r>
+        <w:t>Funciones lambda, map(), filter() y reduce().</w:t>
+      </w:r>
+    </w:p>
+    <w:p>
+      <w:pPr>
+        <w:numPr>
+          <w:ilvl w:val="0"/>
+          <w:numId w:val="12"/>
+        </w:numPr>
+      </w:pPr>
+      <w:r>
+        <w:t>Manejo de excepciones y validaciones.</w:t>
+      </w:r>
+    </w:p>
+    <w:p>
+      <w:pPr>
+        <w:numPr>
+          <w:ilvl w:val="0"/>
+          <w:numId w:val="12"/>
+        </w:numPr>
+      </w:pPr>
+      <w:r>
+        <w:t>Estructuras condicionales y bucles.</w:t>
+      </w:r>
+    </w:p>
+    <w:p>
+      <w:pPr>
+        <w:numPr>
+          <w:ilvl w:val="0"/>
+          <w:numId w:val="12"/>
+        </w:numPr>
+      </w:pPr>
+      <w:r>
+        <w:t>Introducción a la programación orientada a objetos.</w:t>
+      </w:r>
+    </w:p>
+    <w:p>
+      <w:pPr>
+        <w:numPr>
+          <w:ilvl w:val="0"/>
+          <w:numId w:val="12"/>
+        </w:numPr>
+      </w:pPr>
+      <w:r>
+        <w:t>Diseño y uso de funciones reutilizables.</w:t>
+      </w:r>
+    </w:p>
+    <w:p>
+      <w:r>
+        <w:t>El proyecto ha sido una experiencia enriquecedora que consolidó conocimientos clave de programación en Python. Resolver esta serie de katas no solo permitió aplicar teoría, sino también mejorar la capacidad de razonar y plantear soluciones eficientes. A través de estos ejercicios:</w:t>
+      </w:r>
+    </w:p>
+    <w:p>
+      <w:pPr>
+        <w:numPr>
+          <w:ilvl w:val="0"/>
+          <w:numId w:val="11"/>
+        </w:numPr>
+      </w:pPr>
+      <w:r>
+        <w:t>Se fortaleció la lógica algorítmica y la autonomía en la resolución de problemas.</w:t>
+      </w:r>
+    </w:p>
+    <w:p>
+      <w:pPr>
+        <w:numPr>
+          <w:ilvl w:val="0"/>
+          <w:numId w:val="11"/>
+        </w:numPr>
+      </w:pPr>
+      <w:r>
+        <w:lastRenderedPageBreak/>
+        <w:t>Se demostró la versatilidad del lenguaje Python tanto para tareas simples como complejas.</w:t>
+      </w:r>
+    </w:p>
+    <w:p>
+      <w:pPr>
+        <w:numPr>
+          <w:ilvl w:val="0"/>
+          <w:numId w:val="11"/>
+        </w:numPr>
+      </w:pPr>
+      <w:r>
+        <w:t>Se reafirmó la importancia de escribir código limpio, modular y reutilizable.</w:t>
+      </w:r>
+    </w:p>
+    <w:p>
+      <w:r>
+        <w:t>En resumen, este proyecto puede servir a cualquier principiante en Python para afianzar y mejorar sus conocimientos a la par que resuelve sus posibles dudas al respecto.</w:t>
+      </w:r>
+    </w:p>
     <w:p>
       <w:pPr>
         <w:pStyle w:val="Ttulo3"/>
@@ -2811,7 +2931,6 @@
         <w:pStyle w:val="Ttulo3"/>
       </w:pPr>
       <w:r>
-        <w:lastRenderedPageBreak/>
         <w:t>CONTRIBUCIONES:</w:t>
       </w:r>
     </w:p>
@@ -2869,6 +2988,451 @@
 <file path=word/numbering.xml><?xml version="1.0" encoding="utf-8"?>
 <w:numbering xmlns:wpc="http://schemas.microsoft.com/office/word/2010/wordprocessingCanvas" xmlns:cx="http://schemas.microsoft.com/office/drawing/2014/chartex" xmlns:cx1="http://schemas.microsoft.com/office/drawing/2015/9/8/chartex" xmlns:cx2="http://schemas.microsoft.com/office/drawing/2015/10/21/chartex" xmlns:cx3="http://schemas.microsoft.com/office/drawing/2016/5/9/chartex" xmlns:cx4="http://schemas.microsoft.com/office/drawing/2016/5/10/chartex" xmlns:cx5="http://schemas.microsoft.com/office/drawing/2016/5/11/chartex" xmlns:cx6="http://schemas.microsoft.com/office/drawing/2016/5/12/chartex" xmlns:cx7="http://schemas.microsoft.com/office/drawing/2016/5/13/chartex" xmlns:cx8="http://schemas.microsoft.com/office/drawing/2016/5/14/chartex" xmlns:mc="http://schemas.openxmlformats.org/markup-compatibility/2006" xmlns:aink="http://schemas.microsoft.com/office/drawing/2016/ink" xmlns:am3d="http://schemas.microsoft.com/office/drawing/2017/model3d" xmlns:o="urn:schemas-microsoft-com:office:office" xmlns:oel="http://schemas.microsoft.com/office/2019/extlst" xmlns:r="http://schemas.openxmlformats.org/officeDocument/2006/relationships" xmlns:m="http://schemas.openxmlformats.org/officeDocument/2006/math" xmlns:v="urn:schemas-microsoft-com:vml" xmlns:wp14="http://schemas.microsoft.com/office/word/2010/wordprocessingDrawing" xmlns:wp="http://schemas.openxmlformats.org/drawingml/2006/wordprocessingDrawing" xmlns:w10="urn:schemas-microsoft-com:office:word" xmlns:w="http://schemas.openxmlformats.org/wordprocessingml/2006/main" xmlns:w14="http://schemas.microsoft.com/office/word/2010/wordml" xmlns:w15="http://schemas.microsoft.com/office/word/2012/wordml" xmlns:w16cex="http://schemas.microsoft.com/office/word/2018/wordml/cex" xmlns:w16cid="http://schemas.microsoft.com/office/word/2016/wordml/cid" xmlns:w16="http://schemas.microsoft.com/office/word/2018/wordml" xmlns:w16du="http://schemas.microsoft.com/office/word/2023/wordml/word16du" xmlns:w16sdtdh="http://schemas.microsoft.com/office/word/2020/wordml/sdtdatahash" xmlns:w16sdtfl="http://schemas.microsoft.com/office/word/2024/wordml/sdtformatlock" xmlns:w16se="http://schemas.microsoft.com/office/word/2015/wordml/symex" xmlns:wpg="http://schemas.microsoft.com/office/word/2010/wordprocessingGroup" xmlns:wpi="http://schemas.microsoft.com/office/word/2010/wordprocessingInk" xmlns:wne="http://schemas.microsoft.com/office/word/2006/wordml" xmlns:wps="http://schemas.microsoft.com/office/word/2010/wordprocessingShape" mc:Ignorable="w14 w15 w16se w16cid w16 w16cex w16sdtdh w16sdtfl w16du wp14">
   <w:abstractNum w:abstractNumId="0" w15:restartNumberingAfterBreak="0">
+    <w:nsid w:val="004D437A"/>
+    <w:multiLevelType w:val="multilevel"/>
+    <w:tmpl w:val="1164A016"/>
+    <w:lvl w:ilvl="0">
+      <w:numFmt w:val="bullet"/>
+      <w:lvlText w:val="-"/>
+      <w:lvlJc w:val="left"/>
+      <w:pPr>
+        <w:tabs>
+          <w:tab w:val="num" w:pos="720"/>
+        </w:tabs>
+        <w:ind w:left="720" w:hanging="360"/>
+      </w:pPr>
+      <w:rPr>
+        <w:rFonts w:ascii="Calibri" w:eastAsiaTheme="minorHAnsi" w:hAnsi="Calibri" w:cs="Calibri" w:hint="default"/>
+        <w:sz w:val="20"/>
+      </w:rPr>
+    </w:lvl>
+    <w:lvl w:ilvl="1" w:tentative="1">
+      <w:start w:val="1"/>
+      <w:numFmt w:val="bullet"/>
+      <w:lvlText w:val="o"/>
+      <w:lvlJc w:val="left"/>
+      <w:pPr>
+        <w:tabs>
+          <w:tab w:val="num" w:pos="1440"/>
+        </w:tabs>
+        <w:ind w:left="1440" w:hanging="360"/>
+      </w:pPr>
+      <w:rPr>
+        <w:rFonts w:ascii="Courier New" w:hAnsi="Courier New" w:hint="default"/>
+        <w:sz w:val="20"/>
+      </w:rPr>
+    </w:lvl>
+    <w:lvl w:ilvl="2" w:tentative="1">
+      <w:start w:val="1"/>
+      <w:numFmt w:val="bullet"/>
+      <w:lvlText w:val=""/>
+      <w:lvlJc w:val="left"/>
+      <w:pPr>
+        <w:tabs>
+          <w:tab w:val="num" w:pos="2160"/>
+        </w:tabs>
+        <w:ind w:left="2160" w:hanging="360"/>
+      </w:pPr>
+      <w:rPr>
+        <w:rFonts w:ascii="Wingdings" w:hAnsi="Wingdings" w:hint="default"/>
+        <w:sz w:val="20"/>
+      </w:rPr>
+    </w:lvl>
+    <w:lvl w:ilvl="3" w:tentative="1">
+      <w:start w:val="1"/>
+      <w:numFmt w:val="bullet"/>
+      <w:lvlText w:val=""/>
+      <w:lvlJc w:val="left"/>
+      <w:pPr>
+        <w:tabs>
+          <w:tab w:val="num" w:pos="2880"/>
+        </w:tabs>
+        <w:ind w:left="2880" w:hanging="360"/>
+      </w:pPr>
+      <w:rPr>
+        <w:rFonts w:ascii="Wingdings" w:hAnsi="Wingdings" w:hint="default"/>
+        <w:sz w:val="20"/>
+      </w:rPr>
+    </w:lvl>
+    <w:lvl w:ilvl="4" w:tentative="1">
+      <w:start w:val="1"/>
+      <w:numFmt w:val="bullet"/>
+      <w:lvlText w:val=""/>
+      <w:lvlJc w:val="left"/>
+      <w:pPr>
+        <w:tabs>
+          <w:tab w:val="num" w:pos="3600"/>
+        </w:tabs>
+        <w:ind w:left="3600" w:hanging="360"/>
+      </w:pPr>
+      <w:rPr>
+        <w:rFonts w:ascii="Wingdings" w:hAnsi="Wingdings" w:hint="default"/>
+        <w:sz w:val="20"/>
+      </w:rPr>
+    </w:lvl>
+    <w:lvl w:ilvl="5" w:tentative="1">
+      <w:start w:val="1"/>
+      <w:numFmt w:val="bullet"/>
+      <w:lvlText w:val=""/>
+      <w:lvlJc w:val="left"/>
+      <w:pPr>
+        <w:tabs>
+          <w:tab w:val="num" w:pos="4320"/>
+        </w:tabs>
+        <w:ind w:left="4320" w:hanging="360"/>
+      </w:pPr>
+      <w:rPr>
+        <w:rFonts w:ascii="Wingdings" w:hAnsi="Wingdings" w:hint="default"/>
+        <w:sz w:val="20"/>
+      </w:rPr>
+    </w:lvl>
+    <w:lvl w:ilvl="6" w:tentative="1">
+      <w:start w:val="1"/>
+      <w:numFmt w:val="bullet"/>
+      <w:lvlText w:val=""/>
+      <w:lvlJc w:val="left"/>
+      <w:pPr>
+        <w:tabs>
+          <w:tab w:val="num" w:pos="5040"/>
+        </w:tabs>
+        <w:ind w:left="5040" w:hanging="360"/>
+      </w:pPr>
+      <w:rPr>
+        <w:rFonts w:ascii="Wingdings" w:hAnsi="Wingdings" w:hint="default"/>
+        <w:sz w:val="20"/>
+      </w:rPr>
+    </w:lvl>
+    <w:lvl w:ilvl="7" w:tentative="1">
+      <w:start w:val="1"/>
+      <w:numFmt w:val="bullet"/>
+      <w:lvlText w:val=""/>
+      <w:lvlJc w:val="left"/>
+      <w:pPr>
+        <w:tabs>
+          <w:tab w:val="num" w:pos="5760"/>
+        </w:tabs>
+        <w:ind w:left="5760" w:hanging="360"/>
+      </w:pPr>
+      <w:rPr>
+        <w:rFonts w:ascii="Wingdings" w:hAnsi="Wingdings" w:hint="default"/>
+        <w:sz w:val="20"/>
+      </w:rPr>
+    </w:lvl>
+    <w:lvl w:ilvl="8" w:tentative="1">
+      <w:start w:val="1"/>
+      <w:numFmt w:val="bullet"/>
+      <w:lvlText w:val=""/>
+      <w:lvlJc w:val="left"/>
+      <w:pPr>
+        <w:tabs>
+          <w:tab w:val="num" w:pos="6480"/>
+        </w:tabs>
+        <w:ind w:left="6480" w:hanging="360"/>
+      </w:pPr>
+      <w:rPr>
+        <w:rFonts w:ascii="Wingdings" w:hAnsi="Wingdings" w:hint="default"/>
+        <w:sz w:val="20"/>
+      </w:rPr>
+    </w:lvl>
+  </w:abstractNum>
+  <w:abstractNum w:abstractNumId="1" w15:restartNumberingAfterBreak="0">
+    <w:nsid w:val="05C801E3"/>
+    <w:multiLevelType w:val="multilevel"/>
+    <w:tmpl w:val="2818ACAA"/>
+    <w:lvl w:ilvl="0">
+      <w:start w:val="1"/>
+      <w:numFmt w:val="bullet"/>
+      <w:lvlText w:val=""/>
+      <w:lvlJc w:val="left"/>
+      <w:pPr>
+        <w:tabs>
+          <w:tab w:val="num" w:pos="720"/>
+        </w:tabs>
+        <w:ind w:left="720" w:hanging="360"/>
+      </w:pPr>
+      <w:rPr>
+        <w:rFonts w:ascii="Symbol" w:hAnsi="Symbol" w:hint="default"/>
+        <w:sz w:val="20"/>
+      </w:rPr>
+    </w:lvl>
+    <w:lvl w:ilvl="1" w:tentative="1">
+      <w:start w:val="1"/>
+      <w:numFmt w:val="bullet"/>
+      <w:lvlText w:val="o"/>
+      <w:lvlJc w:val="left"/>
+      <w:pPr>
+        <w:tabs>
+          <w:tab w:val="num" w:pos="1440"/>
+        </w:tabs>
+        <w:ind w:left="1440" w:hanging="360"/>
+      </w:pPr>
+      <w:rPr>
+        <w:rFonts w:ascii="Courier New" w:hAnsi="Courier New" w:hint="default"/>
+        <w:sz w:val="20"/>
+      </w:rPr>
+    </w:lvl>
+    <w:lvl w:ilvl="2" w:tentative="1">
+      <w:start w:val="1"/>
+      <w:numFmt w:val="bullet"/>
+      <w:lvlText w:val=""/>
+      <w:lvlJc w:val="left"/>
+      <w:pPr>
+        <w:tabs>
+          <w:tab w:val="num" w:pos="2160"/>
+        </w:tabs>
+        <w:ind w:left="2160" w:hanging="360"/>
+      </w:pPr>
+      <w:rPr>
+        <w:rFonts w:ascii="Wingdings" w:hAnsi="Wingdings" w:hint="default"/>
+        <w:sz w:val="20"/>
+      </w:rPr>
+    </w:lvl>
+    <w:lvl w:ilvl="3" w:tentative="1">
+      <w:start w:val="1"/>
+      <w:numFmt w:val="bullet"/>
+      <w:lvlText w:val=""/>
+      <w:lvlJc w:val="left"/>
+      <w:pPr>
+        <w:tabs>
+          <w:tab w:val="num" w:pos="2880"/>
+        </w:tabs>
+        <w:ind w:left="2880" w:hanging="360"/>
+      </w:pPr>
+      <w:rPr>
+        <w:rFonts w:ascii="Wingdings" w:hAnsi="Wingdings" w:hint="default"/>
+        <w:sz w:val="20"/>
+      </w:rPr>
+    </w:lvl>
+    <w:lvl w:ilvl="4" w:tentative="1">
+      <w:start w:val="1"/>
+      <w:numFmt w:val="bullet"/>
+      <w:lvlText w:val=""/>
+      <w:lvlJc w:val="left"/>
+      <w:pPr>
+        <w:tabs>
+          <w:tab w:val="num" w:pos="3600"/>
+        </w:tabs>
+        <w:ind w:left="3600" w:hanging="360"/>
+      </w:pPr>
+      <w:rPr>
+        <w:rFonts w:ascii="Wingdings" w:hAnsi="Wingdings" w:hint="default"/>
+        <w:sz w:val="20"/>
+      </w:rPr>
+    </w:lvl>
+    <w:lvl w:ilvl="5" w:tentative="1">
+      <w:start w:val="1"/>
+      <w:numFmt w:val="bullet"/>
+      <w:lvlText w:val=""/>
+      <w:lvlJc w:val="left"/>
+      <w:pPr>
+        <w:tabs>
+          <w:tab w:val="num" w:pos="4320"/>
+        </w:tabs>
+        <w:ind w:left="4320" w:hanging="360"/>
+      </w:pPr>
+      <w:rPr>
+        <w:rFonts w:ascii="Wingdings" w:hAnsi="Wingdings" w:hint="default"/>
+        <w:sz w:val="20"/>
+      </w:rPr>
+    </w:lvl>
+    <w:lvl w:ilvl="6" w:tentative="1">
+      <w:start w:val="1"/>
+      <w:numFmt w:val="bullet"/>
+      <w:lvlText w:val=""/>
+      <w:lvlJc w:val="left"/>
+      <w:pPr>
+        <w:tabs>
+          <w:tab w:val="num" w:pos="5040"/>
+        </w:tabs>
+        <w:ind w:left="5040" w:hanging="360"/>
+      </w:pPr>
+      <w:rPr>
+        <w:rFonts w:ascii="Wingdings" w:hAnsi="Wingdings" w:hint="default"/>
+        <w:sz w:val="20"/>
+      </w:rPr>
+    </w:lvl>
+    <w:lvl w:ilvl="7" w:tentative="1">
+      <w:start w:val="1"/>
+      <w:numFmt w:val="bullet"/>
+      <w:lvlText w:val=""/>
+      <w:lvlJc w:val="left"/>
+      <w:pPr>
+        <w:tabs>
+          <w:tab w:val="num" w:pos="5760"/>
+        </w:tabs>
+        <w:ind w:left="5760" w:hanging="360"/>
+      </w:pPr>
+      <w:rPr>
+        <w:rFonts w:ascii="Wingdings" w:hAnsi="Wingdings" w:hint="default"/>
+        <w:sz w:val="20"/>
+      </w:rPr>
+    </w:lvl>
+    <w:lvl w:ilvl="8" w:tentative="1">
+      <w:start w:val="1"/>
+      <w:numFmt w:val="bullet"/>
+      <w:lvlText w:val=""/>
+      <w:lvlJc w:val="left"/>
+      <w:pPr>
+        <w:tabs>
+          <w:tab w:val="num" w:pos="6480"/>
+        </w:tabs>
+        <w:ind w:left="6480" w:hanging="360"/>
+      </w:pPr>
+      <w:rPr>
+        <w:rFonts w:ascii="Wingdings" w:hAnsi="Wingdings" w:hint="default"/>
+        <w:sz w:val="20"/>
+      </w:rPr>
+    </w:lvl>
+  </w:abstractNum>
+  <w:abstractNum w:abstractNumId="2" w15:restartNumberingAfterBreak="0">
+    <w:nsid w:val="09B04B7A"/>
+    <w:multiLevelType w:val="multilevel"/>
+    <w:tmpl w:val="925AF10C"/>
+    <w:lvl w:ilvl="0">
+      <w:numFmt w:val="bullet"/>
+      <w:lvlText w:val="-"/>
+      <w:lvlJc w:val="left"/>
+      <w:pPr>
+        <w:tabs>
+          <w:tab w:val="num" w:pos="720"/>
+        </w:tabs>
+        <w:ind w:left="720" w:hanging="360"/>
+      </w:pPr>
+      <w:rPr>
+        <w:rFonts w:ascii="Calibri" w:eastAsiaTheme="minorHAnsi" w:hAnsi="Calibri" w:cs="Calibri" w:hint="default"/>
+        <w:sz w:val="20"/>
+      </w:rPr>
+    </w:lvl>
+    <w:lvl w:ilvl="1" w:tentative="1">
+      <w:start w:val="1"/>
+      <w:numFmt w:val="bullet"/>
+      <w:lvlText w:val="o"/>
+      <w:lvlJc w:val="left"/>
+      <w:pPr>
+        <w:tabs>
+          <w:tab w:val="num" w:pos="1440"/>
+        </w:tabs>
+        <w:ind w:left="1440" w:hanging="360"/>
+      </w:pPr>
+      <w:rPr>
+        <w:rFonts w:ascii="Courier New" w:hAnsi="Courier New" w:hint="default"/>
+        <w:sz w:val="20"/>
+      </w:rPr>
+    </w:lvl>
+    <w:lvl w:ilvl="2" w:tentative="1">
+      <w:start w:val="1"/>
+      <w:numFmt w:val="bullet"/>
+      <w:lvlText w:val=""/>
+      <w:lvlJc w:val="left"/>
+      <w:pPr>
+        <w:tabs>
+          <w:tab w:val="num" w:pos="2160"/>
+        </w:tabs>
+        <w:ind w:left="2160" w:hanging="360"/>
+      </w:pPr>
+      <w:rPr>
+        <w:rFonts w:ascii="Wingdings" w:hAnsi="Wingdings" w:hint="default"/>
+        <w:sz w:val="20"/>
+      </w:rPr>
+    </w:lvl>
+    <w:lvl w:ilvl="3" w:tentative="1">
+      <w:start w:val="1"/>
+      <w:numFmt w:val="bullet"/>
+      <w:lvlText w:val=""/>
+      <w:lvlJc w:val="left"/>
+      <w:pPr>
+        <w:tabs>
+          <w:tab w:val="num" w:pos="2880"/>
+        </w:tabs>
+        <w:ind w:left="2880" w:hanging="360"/>
+      </w:pPr>
+      <w:rPr>
+        <w:rFonts w:ascii="Wingdings" w:hAnsi="Wingdings" w:hint="default"/>
+        <w:sz w:val="20"/>
+      </w:rPr>
+    </w:lvl>
+    <w:lvl w:ilvl="4" w:tentative="1">
+      <w:start w:val="1"/>
+      <w:numFmt w:val="bullet"/>
+      <w:lvlText w:val=""/>
+      <w:lvlJc w:val="left"/>
+      <w:pPr>
+        <w:tabs>
+          <w:tab w:val="num" w:pos="3600"/>
+        </w:tabs>
+        <w:ind w:left="3600" w:hanging="360"/>
+      </w:pPr>
+      <w:rPr>
+        <w:rFonts w:ascii="Wingdings" w:hAnsi="Wingdings" w:hint="default"/>
+        <w:sz w:val="20"/>
+      </w:rPr>
+    </w:lvl>
+    <w:lvl w:ilvl="5" w:tentative="1">
+      <w:start w:val="1"/>
+      <w:numFmt w:val="bullet"/>
+      <w:lvlText w:val=""/>
+      <w:lvlJc w:val="left"/>
+      <w:pPr>
+        <w:tabs>
+          <w:tab w:val="num" w:pos="4320"/>
+        </w:tabs>
+        <w:ind w:left="4320" w:hanging="360"/>
+      </w:pPr>
+      <w:rPr>
+        <w:rFonts w:ascii="Wingdings" w:hAnsi="Wingdings" w:hint="default"/>
+        <w:sz w:val="20"/>
+      </w:rPr>
+    </w:lvl>
+    <w:lvl w:ilvl="6" w:tentative="1">
+      <w:start w:val="1"/>
+      <w:numFmt w:val="bullet"/>
+      <w:lvlText w:val=""/>
+      <w:lvlJc w:val="left"/>
+      <w:pPr>
+        <w:tabs>
+          <w:tab w:val="num" w:pos="5040"/>
+        </w:tabs>
+        <w:ind w:left="5040" w:hanging="360"/>
+      </w:pPr>
+      <w:rPr>
+        <w:rFonts w:ascii="Wingdings" w:hAnsi="Wingdings" w:hint="default"/>
+        <w:sz w:val="20"/>
+      </w:rPr>
+    </w:lvl>
+    <w:lvl w:ilvl="7" w:tentative="1">
+      <w:start w:val="1"/>
+      <w:numFmt w:val="bullet"/>
+      <w:lvlText w:val=""/>
+      <w:lvlJc w:val="left"/>
+      <w:pPr>
+        <w:tabs>
+          <w:tab w:val="num" w:pos="5760"/>
+        </w:tabs>
+        <w:ind w:left="5760" w:hanging="360"/>
+      </w:pPr>
+      <w:rPr>
+        <w:rFonts w:ascii="Wingdings" w:hAnsi="Wingdings" w:hint="default"/>
+        <w:sz w:val="20"/>
+      </w:rPr>
+    </w:lvl>
+    <w:lvl w:ilvl="8" w:tentative="1">
+      <w:start w:val="1"/>
+      <w:numFmt w:val="bullet"/>
+      <w:lvlText w:val=""/>
+      <w:lvlJc w:val="left"/>
+      <w:pPr>
+        <w:tabs>
+          <w:tab w:val="num" w:pos="6480"/>
+        </w:tabs>
+        <w:ind w:left="6480" w:hanging="360"/>
+      </w:pPr>
+      <w:rPr>
+        <w:rFonts w:ascii="Wingdings" w:hAnsi="Wingdings" w:hint="default"/>
+        <w:sz w:val="20"/>
+      </w:rPr>
+    </w:lvl>
+  </w:abstractNum>
+  <w:abstractNum w:abstractNumId="3" w15:restartNumberingAfterBreak="0">
     <w:nsid w:val="09EF33EA"/>
     <w:multiLevelType w:val="hybridMultilevel"/>
     <w:tmpl w:val="DB281306"/>
@@ -2980,7 +3544,7 @@
       </w:rPr>
     </w:lvl>
   </w:abstractNum>
-  <w:abstractNum w:abstractNumId="1" w15:restartNumberingAfterBreak="0">
+  <w:abstractNum w:abstractNumId="4" w15:restartNumberingAfterBreak="0">
     <w:nsid w:val="122E22AE"/>
     <w:multiLevelType w:val="hybridMultilevel"/>
     <w:tmpl w:val="CCAEAB98"/>
@@ -3069,7 +3633,7 @@
       </w:pPr>
     </w:lvl>
   </w:abstractNum>
-  <w:abstractNum w:abstractNumId="2" w15:restartNumberingAfterBreak="0">
+  <w:abstractNum w:abstractNumId="5" w15:restartNumberingAfterBreak="0">
     <w:nsid w:val="28A03B84"/>
     <w:multiLevelType w:val="hybridMultilevel"/>
     <w:tmpl w:val="73EC8F5A"/>
@@ -3158,7 +3722,7 @@
       </w:pPr>
     </w:lvl>
   </w:abstractNum>
-  <w:abstractNum w:abstractNumId="3" w15:restartNumberingAfterBreak="0">
+  <w:abstractNum w:abstractNumId="6" w15:restartNumberingAfterBreak="0">
     <w:nsid w:val="2EE55649"/>
     <w:multiLevelType w:val="hybridMultilevel"/>
     <w:tmpl w:val="9FDA2090"/>
@@ -3270,7 +3834,7 @@
       </w:rPr>
     </w:lvl>
   </w:abstractNum>
-  <w:abstractNum w:abstractNumId="4" w15:restartNumberingAfterBreak="0">
+  <w:abstractNum w:abstractNumId="7" w15:restartNumberingAfterBreak="0">
     <w:nsid w:val="39C4435B"/>
     <w:multiLevelType w:val="hybridMultilevel"/>
     <w:tmpl w:val="B73050B6"/>
@@ -3359,7 +3923,156 @@
       </w:pPr>
     </w:lvl>
   </w:abstractNum>
-  <w:abstractNum w:abstractNumId="5" w15:restartNumberingAfterBreak="0">
+  <w:abstractNum w:abstractNumId="8" w15:restartNumberingAfterBreak="0">
+    <w:nsid w:val="3BB97114"/>
+    <w:multiLevelType w:val="multilevel"/>
+    <w:tmpl w:val="D2081B1A"/>
+    <w:lvl w:ilvl="0">
+      <w:start w:val="1"/>
+      <w:numFmt w:val="bullet"/>
+      <w:lvlText w:val=""/>
+      <w:lvlJc w:val="left"/>
+      <w:pPr>
+        <w:tabs>
+          <w:tab w:val="num" w:pos="720"/>
+        </w:tabs>
+        <w:ind w:left="720" w:hanging="360"/>
+      </w:pPr>
+      <w:rPr>
+        <w:rFonts w:ascii="Symbol" w:hAnsi="Symbol" w:hint="default"/>
+        <w:sz w:val="20"/>
+      </w:rPr>
+    </w:lvl>
+    <w:lvl w:ilvl="1" w:tentative="1">
+      <w:start w:val="1"/>
+      <w:numFmt w:val="bullet"/>
+      <w:lvlText w:val="o"/>
+      <w:lvlJc w:val="left"/>
+      <w:pPr>
+        <w:tabs>
+          <w:tab w:val="num" w:pos="1440"/>
+        </w:tabs>
+        <w:ind w:left="1440" w:hanging="360"/>
+      </w:pPr>
+      <w:rPr>
+        <w:rFonts w:ascii="Courier New" w:hAnsi="Courier New" w:hint="default"/>
+        <w:sz w:val="20"/>
+      </w:rPr>
+    </w:lvl>
+    <w:lvl w:ilvl="2" w:tentative="1">
+      <w:start w:val="1"/>
+      <w:numFmt w:val="bullet"/>
+      <w:lvlText w:val=""/>
+      <w:lvlJc w:val="left"/>
+      <w:pPr>
+        <w:tabs>
+          <w:tab w:val="num" w:pos="2160"/>
+        </w:tabs>
+        <w:ind w:left="2160" w:hanging="360"/>
+      </w:pPr>
+      <w:rPr>
+        <w:rFonts w:ascii="Wingdings" w:hAnsi="Wingdings" w:hint="default"/>
+        <w:sz w:val="20"/>
+      </w:rPr>
+    </w:lvl>
+    <w:lvl w:ilvl="3" w:tentative="1">
+      <w:start w:val="1"/>
+      <w:numFmt w:val="bullet"/>
+      <w:lvlText w:val=""/>
+      <w:lvlJc w:val="left"/>
+      <w:pPr>
+        <w:tabs>
+          <w:tab w:val="num" w:pos="2880"/>
+        </w:tabs>
+        <w:ind w:left="2880" w:hanging="360"/>
+      </w:pPr>
+      <w:rPr>
+        <w:rFonts w:ascii="Wingdings" w:hAnsi="Wingdings" w:hint="default"/>
+        <w:sz w:val="20"/>
+      </w:rPr>
+    </w:lvl>
+    <w:lvl w:ilvl="4" w:tentative="1">
+      <w:start w:val="1"/>
+      <w:numFmt w:val="bullet"/>
+      <w:lvlText w:val=""/>
+      <w:lvlJc w:val="left"/>
+      <w:pPr>
+        <w:tabs>
+          <w:tab w:val="num" w:pos="3600"/>
+        </w:tabs>
+        <w:ind w:left="3600" w:hanging="360"/>
+      </w:pPr>
+      <w:rPr>
+        <w:rFonts w:ascii="Wingdings" w:hAnsi="Wingdings" w:hint="default"/>
+        <w:sz w:val="20"/>
+      </w:rPr>
+    </w:lvl>
+    <w:lvl w:ilvl="5" w:tentative="1">
+      <w:start w:val="1"/>
+      <w:numFmt w:val="bullet"/>
+      <w:lvlText w:val=""/>
+      <w:lvlJc w:val="left"/>
+      <w:pPr>
+        <w:tabs>
+          <w:tab w:val="num" w:pos="4320"/>
+        </w:tabs>
+        <w:ind w:left="4320" w:hanging="360"/>
+      </w:pPr>
+      <w:rPr>
+        <w:rFonts w:ascii="Wingdings" w:hAnsi="Wingdings" w:hint="default"/>
+        <w:sz w:val="20"/>
+      </w:rPr>
+    </w:lvl>
+    <w:lvl w:ilvl="6" w:tentative="1">
+      <w:start w:val="1"/>
+      <w:numFmt w:val="bullet"/>
+      <w:lvlText w:val=""/>
+      <w:lvlJc w:val="left"/>
+      <w:pPr>
+        <w:tabs>
+          <w:tab w:val="num" w:pos="5040"/>
+        </w:tabs>
+        <w:ind w:left="5040" w:hanging="360"/>
+      </w:pPr>
+      <w:rPr>
+        <w:rFonts w:ascii="Wingdings" w:hAnsi="Wingdings" w:hint="default"/>
+        <w:sz w:val="20"/>
+      </w:rPr>
+    </w:lvl>
+    <w:lvl w:ilvl="7" w:tentative="1">
+      <w:start w:val="1"/>
+      <w:numFmt w:val="bullet"/>
+      <w:lvlText w:val=""/>
+      <w:lvlJc w:val="left"/>
+      <w:pPr>
+        <w:tabs>
+          <w:tab w:val="num" w:pos="5760"/>
+        </w:tabs>
+        <w:ind w:left="5760" w:hanging="360"/>
+      </w:pPr>
+      <w:rPr>
+        <w:rFonts w:ascii="Wingdings" w:hAnsi="Wingdings" w:hint="default"/>
+        <w:sz w:val="20"/>
+      </w:rPr>
+    </w:lvl>
+    <w:lvl w:ilvl="8" w:tentative="1">
+      <w:start w:val="1"/>
+      <w:numFmt w:val="bullet"/>
+      <w:lvlText w:val=""/>
+      <w:lvlJc w:val="left"/>
+      <w:pPr>
+        <w:tabs>
+          <w:tab w:val="num" w:pos="6480"/>
+        </w:tabs>
+        <w:ind w:left="6480" w:hanging="360"/>
+      </w:pPr>
+      <w:rPr>
+        <w:rFonts w:ascii="Wingdings" w:hAnsi="Wingdings" w:hint="default"/>
+        <w:sz w:val="20"/>
+      </w:rPr>
+    </w:lvl>
+  </w:abstractNum>
+  <w:abstractNum w:abstractNumId="9" w15:restartNumberingAfterBreak="0">
     <w:nsid w:val="40373515"/>
     <w:multiLevelType w:val="hybridMultilevel"/>
     <w:tmpl w:val="8048E32A"/>
@@ -3448,7 +4161,7 @@
       </w:pPr>
     </w:lvl>
   </w:abstractNum>
-  <w:abstractNum w:abstractNumId="6" w15:restartNumberingAfterBreak="0">
+  <w:abstractNum w:abstractNumId="10" w15:restartNumberingAfterBreak="0">
     <w:nsid w:val="44570976"/>
     <w:multiLevelType w:val="hybridMultilevel"/>
     <w:tmpl w:val="63704326"/>
@@ -3537,7 +4250,7 @@
       </w:pPr>
     </w:lvl>
   </w:abstractNum>
-  <w:abstractNum w:abstractNumId="7" w15:restartNumberingAfterBreak="0">
+  <w:abstractNum w:abstractNumId="11" w15:restartNumberingAfterBreak="0">
     <w:nsid w:val="50581182"/>
     <w:multiLevelType w:val="hybridMultilevel"/>
     <w:tmpl w:val="E12049B6"/>
@@ -3627,28 +4340,40 @@
     </w:lvl>
   </w:abstractNum>
   <w:num w:numId="1" w16cid:durableId="1087112023">
+    <w:abstractNumId w:val="6"/>
+  </w:num>
+  <w:num w:numId="2" w16cid:durableId="2063670025">
+    <w:abstractNumId w:val="7"/>
+  </w:num>
+  <w:num w:numId="3" w16cid:durableId="1308509543">
+    <w:abstractNumId w:val="10"/>
+  </w:num>
+  <w:num w:numId="4" w16cid:durableId="1927380315">
     <w:abstractNumId w:val="3"/>
   </w:num>
-  <w:num w:numId="2" w16cid:durableId="2063670025">
+  <w:num w:numId="5" w16cid:durableId="70470128">
+    <w:abstractNumId w:val="11"/>
+  </w:num>
+  <w:num w:numId="6" w16cid:durableId="6176122">
+    <w:abstractNumId w:val="5"/>
+  </w:num>
+  <w:num w:numId="7" w16cid:durableId="49695628">
     <w:abstractNumId w:val="4"/>
   </w:num>
-  <w:num w:numId="3" w16cid:durableId="1308509543">
-    <w:abstractNumId w:val="6"/>
+  <w:num w:numId="8" w16cid:durableId="990793455">
+    <w:abstractNumId w:val="9"/>
   </w:num>
-  <w:num w:numId="4" w16cid:durableId="1927380315">
-    <w:abstractNumId w:val="0"/>
+  <w:num w:numId="9" w16cid:durableId="145828120">
+    <w:abstractNumId w:val="8"/>
   </w:num>
-  <w:num w:numId="5" w16cid:durableId="70470128">
-    <w:abstractNumId w:val="7"/>
+  <w:num w:numId="10" w16cid:durableId="1436750709">
+    <w:abstractNumId w:val="1"/>
   </w:num>
-  <w:num w:numId="6" w16cid:durableId="6176122">
+  <w:num w:numId="11" w16cid:durableId="1216160935">
     <w:abstractNumId w:val="2"/>
   </w:num>
-  <w:num w:numId="7" w16cid:durableId="49695628">
-    <w:abstractNumId w:val="1"/>
-  </w:num>
-  <w:num w:numId="8" w16cid:durableId="990793455">
-    <w:abstractNumId w:val="5"/>
+  <w:num w:numId="12" w16cid:durableId="1413576715">
+    <w:abstractNumId w:val="0"/>
   </w:num>
 </w:numbering>
 </file>
@@ -4254,7 +4979,6 @@
   <w:style w:type="character" w:default="1" w:styleId="Fuentedeprrafopredeter">
     <w:name w:val="Default Paragraph Font"/>
     <w:uiPriority w:val="1"/>
-    <w:semiHidden/>
     <w:unhideWhenUsed/>
   </w:style>
   <w:style w:type="table" w:default="1" w:styleId="Tablanormal">

</xml_diff>